<commit_message>
Updated the Smart Syntax Concept
</commit_message>
<xml_diff>
--- a/documentations/Scripting Language Design Doc.docx
+++ b/documentations/Scripting Language Design Doc.docx
@@ -360,8 +360,13 @@
         <w:t>Run time variable works based on the indentation of the scripts</w:t>
       </w:r>
       <w:r>
-        <w:t>, the life time is for the inner indendation</w:t>
-      </w:r>
+        <w:t xml:space="preserve">, the life time is for the inner </w:t>
+      </w:r>
+      <w:proofErr w:type="spellStart"/>
+      <w:r>
+        <w:t>indendation</w:t>
+      </w:r>
+      <w:proofErr w:type="spellEnd"/>
     </w:p>
     <w:p/>
     <w:p>
@@ -539,7 +544,15 @@
         <w:pStyle w:val="Heading3"/>
       </w:pPr>
       <w:r>
-        <w:t>Function Utils:</w:t>
+        <w:t xml:space="preserve">Function </w:t>
+      </w:r>
+      <w:proofErr w:type="spellStart"/>
+      <w:r>
+        <w:t>Utils</w:t>
+      </w:r>
+      <w:proofErr w:type="spellEnd"/>
+      <w:r>
+        <w:t>:</w:t>
       </w:r>
     </w:p>
     <w:p>
@@ -550,8 +563,13 @@
           <w:numId w:val="15"/>
         </w:numPr>
       </w:pPr>
-      <w:r>
-        <w:t>Utils that helps load the function and supported functions</w:t>
+      <w:proofErr w:type="spellStart"/>
+      <w:r>
+        <w:t>Utils</w:t>
+      </w:r>
+      <w:proofErr w:type="spellEnd"/>
+      <w:r>
+        <w:t xml:space="preserve"> that helps load the function and supported functions</w:t>
       </w:r>
     </w:p>
     <w:p>
@@ -628,8 +646,172 @@
     </w:p>
     <w:p/>
     <w:p>
+      <w:pPr>
+        <w:pStyle w:val="Heading3"/>
+      </w:pPr>
       <w:r>
         <w:lastRenderedPageBreak/>
+        <w:t>Developer experience in creating a function:</w:t>
+      </w:r>
+    </w:p>
+    <w:p>
+      <w:pPr>
+        <w:pStyle w:val="ListParagraph"/>
+        <w:numPr>
+          <w:ilvl w:val="0"/>
+          <w:numId w:val="18"/>
+        </w:numPr>
+      </w:pPr>
+      <w:r>
+        <w:t>Unique Identifier</w:t>
+      </w:r>
+      <w:r>
+        <w:t xml:space="preserve"> for functions like for, while that can help in </w:t>
+      </w:r>
+      <w:proofErr w:type="spellStart"/>
+      <w:r>
+        <w:t>intellisense</w:t>
+      </w:r>
+      <w:proofErr w:type="spellEnd"/>
+    </w:p>
+    <w:p>
+      <w:pPr>
+        <w:pStyle w:val="ListParagraph"/>
+        <w:numPr>
+          <w:ilvl w:val="0"/>
+          <w:numId w:val="18"/>
+        </w:numPr>
+      </w:pPr>
+      <w:r>
+        <w:t>Simple way to define the function Variables</w:t>
+      </w:r>
+      <w:r>
+        <w:t xml:space="preserve"> along with how it is called</w:t>
+      </w:r>
+    </w:p>
+    <w:p>
+      <w:pPr>
+        <w:pStyle w:val="ListParagraph"/>
+        <w:numPr>
+          <w:ilvl w:val="1"/>
+          <w:numId w:val="18"/>
+        </w:numPr>
+      </w:pPr>
+      <w:r>
+        <w:t>Define a Variable Cluster</w:t>
+      </w:r>
+    </w:p>
+    <w:p>
+      <w:pPr>
+        <w:pStyle w:val="ListParagraph"/>
+        <w:numPr>
+          <w:ilvl w:val="1"/>
+          <w:numId w:val="18"/>
+        </w:numPr>
+      </w:pPr>
+      <w:r>
+        <w:t>Define the format Syntax based on the Variable cluster for your function</w:t>
+      </w:r>
+    </w:p>
+    <w:p>
+      <w:pPr>
+        <w:pStyle w:val="ListParagraph"/>
+        <w:numPr>
+          <w:ilvl w:val="2"/>
+          <w:numId w:val="18"/>
+        </w:numPr>
+      </w:pPr>
+      <w:r>
+        <w:t>For Example, if your function is for(</w:t>
+      </w:r>
+      <w:proofErr w:type="spellStart"/>
+      <w:r>
+        <w:t>i</w:t>
+      </w:r>
+      <w:proofErr w:type="spellEnd"/>
+      <w:r>
+        <w:t xml:space="preserve"> = 10;i&lt;=0;i++)</w:t>
+      </w:r>
+    </w:p>
+    <w:p>
+      <w:pPr>
+        <w:pStyle w:val="ListParagraph"/>
+        <w:numPr>
+          <w:ilvl w:val="3"/>
+          <w:numId w:val="18"/>
+        </w:numPr>
+      </w:pPr>
+      <w:r>
+        <w:t>Then your variable is I,10,0</w:t>
+      </w:r>
+    </w:p>
+    <w:p>
+      <w:pPr>
+        <w:pStyle w:val="ListParagraph"/>
+        <w:numPr>
+          <w:ilvl w:val="3"/>
+          <w:numId w:val="18"/>
+        </w:numPr>
+      </w:pPr>
+      <w:r>
+        <w:t>So the syntax should be ‘ for($</w:t>
+      </w:r>
+      <w:proofErr w:type="spellStart"/>
+      <w:r>
+        <w:t>Vairablei</w:t>
+      </w:r>
+      <w:proofErr w:type="spellEnd"/>
+      <w:r>
+        <w:t>$ = $</w:t>
+      </w:r>
+      <w:proofErr w:type="spellStart"/>
+      <w:r>
+        <w:t>I</w:t>
+      </w:r>
+      <w:r>
+        <w:t>nit</w:t>
+      </w:r>
+      <w:proofErr w:type="spellEnd"/>
+      <w:r>
+        <w:t>$;$</w:t>
+      </w:r>
+      <w:proofErr w:type="spellStart"/>
+      <w:r>
+        <w:t>Vairablei</w:t>
+      </w:r>
+      <w:proofErr w:type="spellEnd"/>
+      <w:r>
+        <w:t>$&lt;=$</w:t>
+      </w:r>
+      <w:r>
+        <w:t>Last</w:t>
+      </w:r>
+      <w:r>
+        <w:t>$;$</w:t>
+      </w:r>
+      <w:proofErr w:type="spellStart"/>
+      <w:r>
+        <w:t>Variable</w:t>
+      </w:r>
+      <w:r>
+        <w:t>i</w:t>
+      </w:r>
+      <w:bookmarkStart w:id="0" w:name="_GoBack"/>
+      <w:bookmarkEnd w:id="0"/>
+      <w:proofErr w:type="spellEnd"/>
+      <w:r>
+        <w:t>$</w:t>
+      </w:r>
+      <w:r>
+        <w:t>+$Increment$)’</w:t>
+      </w:r>
+    </w:p>
+    <w:p/>
+    <w:p>
+      <w:pPr>
+        <w:pStyle w:val="Heading3"/>
+      </w:pPr>
+      <w:r>
         <w:t>Function Types that are made possible:</w:t>
       </w:r>
     </w:p>
@@ -734,8 +916,6 @@
       <w:r>
         <w:t>Abort</w:t>
       </w:r>
-      <w:bookmarkStart w:id="0" w:name="_GoBack"/>
-      <w:bookmarkEnd w:id="0"/>
     </w:p>
     <w:p>
       <w:pPr>
@@ -881,12 +1061,14 @@
       <w:pPr>
         <w:pStyle w:val="Heading3"/>
       </w:pPr>
+      <w:proofErr w:type="spellStart"/>
       <w:r>
         <w:t>VariablesPane</w:t>
       </w:r>
       <w:r>
         <w:t>_IndexedString</w:t>
       </w:r>
+      <w:proofErr w:type="spellEnd"/>
       <w:r>
         <w:t>:</w:t>
       </w:r>
@@ -896,9 +1078,11 @@
       <w:pPr>
         <w:pStyle w:val="Heading3"/>
       </w:pPr>
+      <w:proofErr w:type="spellStart"/>
       <w:r>
         <w:t>ScriptingContainer_IndexedString</w:t>
       </w:r>
+      <w:proofErr w:type="spellEnd"/>
       <w:r>
         <w:t>:</w:t>
       </w:r>
@@ -911,6 +1095,7 @@
       <w:pPr>
         <w:pStyle w:val="Heading3"/>
       </w:pPr>
+      <w:proofErr w:type="spellStart"/>
       <w:r>
         <w:t>CompilationResults</w:t>
       </w:r>
@@ -918,7 +1103,11 @@
         <w:t>_</w:t>
       </w:r>
       <w:r>
-        <w:t>Listbox:</w:t>
+        <w:t>Listbox</w:t>
+      </w:r>
+      <w:proofErr w:type="spellEnd"/>
+      <w:r>
+        <w:t>:</w:t>
       </w:r>
     </w:p>
     <w:p/>
@@ -2523,6 +2712,119 @@
     </w:lvl>
   </w:abstractNum>
   <w:abstractNum w:abstractNumId="14" w15:restartNumberingAfterBreak="0">
+    <w:nsid w:val="655D5C3E"/>
+    <w:multiLevelType w:val="hybridMultilevel"/>
+    <w:tmpl w:val="F9888DF4"/>
+    <w:lvl w:ilvl="0" w:tplc="40090001">
+      <w:start w:val="1"/>
+      <w:numFmt w:val="bullet"/>
+      <w:lvlText w:val=""/>
+      <w:lvlJc w:val="left"/>
+      <w:pPr>
+        <w:ind w:left="720" w:hanging="360"/>
+      </w:pPr>
+      <w:rPr>
+        <w:rFonts w:ascii="Symbol" w:hAnsi="Symbol" w:hint="default"/>
+      </w:rPr>
+    </w:lvl>
+    <w:lvl w:ilvl="1" w:tplc="40090003">
+      <w:start w:val="1"/>
+      <w:numFmt w:val="bullet"/>
+      <w:lvlText w:val="o"/>
+      <w:lvlJc w:val="left"/>
+      <w:pPr>
+        <w:ind w:left="1440" w:hanging="360"/>
+      </w:pPr>
+      <w:rPr>
+        <w:rFonts w:ascii="Courier New" w:hAnsi="Courier New" w:cs="Courier New" w:hint="default"/>
+      </w:rPr>
+    </w:lvl>
+    <w:lvl w:ilvl="2" w:tplc="40090005">
+      <w:start w:val="1"/>
+      <w:numFmt w:val="bullet"/>
+      <w:lvlText w:val=""/>
+      <w:lvlJc w:val="left"/>
+      <w:pPr>
+        <w:ind w:left="2160" w:hanging="360"/>
+      </w:pPr>
+      <w:rPr>
+        <w:rFonts w:ascii="Wingdings" w:hAnsi="Wingdings" w:hint="default"/>
+      </w:rPr>
+    </w:lvl>
+    <w:lvl w:ilvl="3" w:tplc="40090001">
+      <w:start w:val="1"/>
+      <w:numFmt w:val="bullet"/>
+      <w:lvlText w:val=""/>
+      <w:lvlJc w:val="left"/>
+      <w:pPr>
+        <w:ind w:left="2880" w:hanging="360"/>
+      </w:pPr>
+      <w:rPr>
+        <w:rFonts w:ascii="Symbol" w:hAnsi="Symbol" w:hint="default"/>
+      </w:rPr>
+    </w:lvl>
+    <w:lvl w:ilvl="4" w:tplc="40090003" w:tentative="1">
+      <w:start w:val="1"/>
+      <w:numFmt w:val="bullet"/>
+      <w:lvlText w:val="o"/>
+      <w:lvlJc w:val="left"/>
+      <w:pPr>
+        <w:ind w:left="3600" w:hanging="360"/>
+      </w:pPr>
+      <w:rPr>
+        <w:rFonts w:ascii="Courier New" w:hAnsi="Courier New" w:cs="Courier New" w:hint="default"/>
+      </w:rPr>
+    </w:lvl>
+    <w:lvl w:ilvl="5" w:tplc="40090005" w:tentative="1">
+      <w:start w:val="1"/>
+      <w:numFmt w:val="bullet"/>
+      <w:lvlText w:val=""/>
+      <w:lvlJc w:val="left"/>
+      <w:pPr>
+        <w:ind w:left="4320" w:hanging="360"/>
+      </w:pPr>
+      <w:rPr>
+        <w:rFonts w:ascii="Wingdings" w:hAnsi="Wingdings" w:hint="default"/>
+      </w:rPr>
+    </w:lvl>
+    <w:lvl w:ilvl="6" w:tplc="40090001" w:tentative="1">
+      <w:start w:val="1"/>
+      <w:numFmt w:val="bullet"/>
+      <w:lvlText w:val=""/>
+      <w:lvlJc w:val="left"/>
+      <w:pPr>
+        <w:ind w:left="5040" w:hanging="360"/>
+      </w:pPr>
+      <w:rPr>
+        <w:rFonts w:ascii="Symbol" w:hAnsi="Symbol" w:hint="default"/>
+      </w:rPr>
+    </w:lvl>
+    <w:lvl w:ilvl="7" w:tplc="40090003" w:tentative="1">
+      <w:start w:val="1"/>
+      <w:numFmt w:val="bullet"/>
+      <w:lvlText w:val="o"/>
+      <w:lvlJc w:val="left"/>
+      <w:pPr>
+        <w:ind w:left="5760" w:hanging="360"/>
+      </w:pPr>
+      <w:rPr>
+        <w:rFonts w:ascii="Courier New" w:hAnsi="Courier New" w:cs="Courier New" w:hint="default"/>
+      </w:rPr>
+    </w:lvl>
+    <w:lvl w:ilvl="8" w:tplc="40090005" w:tentative="1">
+      <w:start w:val="1"/>
+      <w:numFmt w:val="bullet"/>
+      <w:lvlText w:val=""/>
+      <w:lvlJc w:val="left"/>
+      <w:pPr>
+        <w:ind w:left="6480" w:hanging="360"/>
+      </w:pPr>
+      <w:rPr>
+        <w:rFonts w:ascii="Wingdings" w:hAnsi="Wingdings" w:hint="default"/>
+      </w:rPr>
+    </w:lvl>
+  </w:abstractNum>
+  <w:abstractNum w:abstractNumId="15" w15:restartNumberingAfterBreak="0">
     <w:nsid w:val="6BBE222F"/>
     <w:multiLevelType w:val="hybridMultilevel"/>
     <w:tmpl w:val="2C56617C"/>
@@ -2635,7 +2937,7 @@
       </w:rPr>
     </w:lvl>
   </w:abstractNum>
-  <w:abstractNum w:abstractNumId="15" w15:restartNumberingAfterBreak="0">
+  <w:abstractNum w:abstractNumId="16" w15:restartNumberingAfterBreak="0">
     <w:nsid w:val="79A505C3"/>
     <w:multiLevelType w:val="hybridMultilevel"/>
     <w:tmpl w:val="947CC704"/>
@@ -2748,7 +3050,7 @@
       </w:rPr>
     </w:lvl>
   </w:abstractNum>
-  <w:abstractNum w:abstractNumId="16" w15:restartNumberingAfterBreak="0">
+  <w:abstractNum w:abstractNumId="17" w15:restartNumberingAfterBreak="0">
     <w:nsid w:val="7E2F14DA"/>
     <w:multiLevelType w:val="hybridMultilevel"/>
     <w:tmpl w:val="59DEFBE2"/>
@@ -2883,13 +3185,13 @@
     <w:abstractNumId w:val="9"/>
   </w:num>
   <w:num w:numId="8">
-    <w:abstractNumId w:val="14"/>
+    <w:abstractNumId w:val="15"/>
   </w:num>
   <w:num w:numId="9">
     <w:abstractNumId w:val="5"/>
   </w:num>
   <w:num w:numId="10">
-    <w:abstractNumId w:val="15"/>
+    <w:abstractNumId w:val="16"/>
   </w:num>
   <w:num w:numId="11">
     <w:abstractNumId w:val="6"/>
@@ -2910,7 +3212,10 @@
     <w:abstractNumId w:val="10"/>
   </w:num>
   <w:num w:numId="17">
-    <w:abstractNumId w:val="16"/>
+    <w:abstractNumId w:val="17"/>
+  </w:num>
+  <w:num w:numId="18">
+    <w:abstractNumId w:val="14"/>
   </w:num>
 </w:numbering>
 </file>
@@ -3695,7 +4000,7 @@
 </file>
 
 <file path=customXml/itemProps1.xml><?xml version="1.0" encoding="utf-8"?>
-<ds:datastoreItem xmlns:ds="http://schemas.openxmlformats.org/officeDocument/2006/customXml" ds:itemID="{1A231B37-7FAD-466B-850D-1561FB5E4519}">
+<ds:datastoreItem xmlns:ds="http://schemas.openxmlformats.org/officeDocument/2006/customXml" ds:itemID="{498E230C-3A2F-47E6-9504-493003E581CE}">
   <ds:schemaRefs>
     <ds:schemaRef ds:uri="http://schemas.openxmlformats.org/officeDocument/2006/bibliography"/>
   </ds:schemaRefs>

</xml_diff>

<commit_message>
Updated the Function utilities to add few reusables
</commit_message>
<xml_diff>
--- a/documentations/Scripting Language Design Doc.docx
+++ b/documentations/Scripting Language Design Doc.docx
@@ -362,11 +362,274 @@
       <w:r>
         <w:t xml:space="preserve">, the life time is for the inner </w:t>
       </w:r>
+      <w:r>
+        <w:t>indentation</w:t>
+      </w:r>
+      <w:bookmarkStart w:id="0" w:name="_GoBack"/>
+      <w:bookmarkEnd w:id="0"/>
+    </w:p>
+    <w:p/>
+    <w:p>
+      <w:pPr>
+        <w:pStyle w:val="Heading3"/>
+      </w:pPr>
+      <w:r>
+        <w:t>Global Variable:</w:t>
+      </w:r>
+    </w:p>
+    <w:p>
+      <w:pPr>
+        <w:pStyle w:val="ListParagraph"/>
+        <w:numPr>
+          <w:ilvl w:val="0"/>
+          <w:numId w:val="13"/>
+        </w:numPr>
+      </w:pPr>
+      <w:r>
+        <w:t>All the Variables defined in the Variable definition is Global Variable</w:t>
+      </w:r>
+    </w:p>
+    <w:p/>
+    <w:p>
+      <w:pPr>
+        <w:pStyle w:val="Heading2"/>
+      </w:pPr>
+      <w:r>
+        <w:t>Variable Manager:</w:t>
+      </w:r>
+    </w:p>
+    <w:p>
+      <w:pPr>
+        <w:pStyle w:val="ListParagraph"/>
+        <w:numPr>
+          <w:ilvl w:val="0"/>
+          <w:numId w:val="11"/>
+        </w:numPr>
+      </w:pPr>
+      <w:r>
+        <w:t>API provider class or library</w:t>
+      </w:r>
+    </w:p>
+    <w:p>
+      <w:pPr>
+        <w:pStyle w:val="ListParagraph"/>
+        <w:numPr>
+          <w:ilvl w:val="1"/>
+          <w:numId w:val="11"/>
+        </w:numPr>
+      </w:pPr>
+      <w:r>
+        <w:t>Manages the list of all variables</w:t>
+      </w:r>
+    </w:p>
+    <w:p>
+      <w:pPr>
+        <w:pStyle w:val="ListParagraph"/>
+        <w:numPr>
+          <w:ilvl w:val="1"/>
+          <w:numId w:val="11"/>
+        </w:numPr>
+      </w:pPr>
+      <w:r>
+        <w:t>Stores all the variables with value and datatype</w:t>
+      </w:r>
+      <w:r>
+        <w:t xml:space="preserve"> and Life Time</w:t>
+      </w:r>
+    </w:p>
+    <w:p>
+      <w:pPr>
+        <w:pStyle w:val="ListParagraph"/>
+        <w:numPr>
+          <w:ilvl w:val="0"/>
+          <w:numId w:val="11"/>
+        </w:numPr>
+      </w:pPr>
+      <w:r>
+        <w:t>Possible API list</w:t>
+      </w:r>
+    </w:p>
+    <w:p>
+      <w:pPr>
+        <w:pStyle w:val="ListParagraph"/>
+        <w:numPr>
+          <w:ilvl w:val="1"/>
+          <w:numId w:val="11"/>
+        </w:numPr>
+      </w:pPr>
+      <w:r>
+        <w:t>Add variable – Name, Value and Data type</w:t>
+      </w:r>
+    </w:p>
+    <w:p>
+      <w:pPr>
+        <w:pStyle w:val="ListParagraph"/>
+        <w:numPr>
+          <w:ilvl w:val="1"/>
+          <w:numId w:val="11"/>
+        </w:numPr>
+      </w:pPr>
+      <w:r>
+        <w:t>Remove Variable</w:t>
+      </w:r>
+    </w:p>
+    <w:p>
+      <w:pPr>
+        <w:pStyle w:val="ListParagraph"/>
+        <w:numPr>
+          <w:ilvl w:val="1"/>
+          <w:numId w:val="11"/>
+        </w:numPr>
+      </w:pPr>
+      <w:r>
+        <w:t>Get Value</w:t>
+      </w:r>
+    </w:p>
+    <w:p>
+      <w:pPr>
+        <w:pStyle w:val="ListParagraph"/>
+        <w:numPr>
+          <w:ilvl w:val="1"/>
+          <w:numId w:val="11"/>
+        </w:numPr>
+      </w:pPr>
+      <w:r>
+        <w:t>Set Value</w:t>
+      </w:r>
+    </w:p>
+    <w:p>
+      <w:pPr>
+        <w:pStyle w:val="ListParagraph"/>
+        <w:numPr>
+          <w:ilvl w:val="1"/>
+          <w:numId w:val="11"/>
+        </w:numPr>
+      </w:pPr>
+      <w:r>
+        <w:t>Find if Variable Present</w:t>
+      </w:r>
+    </w:p>
+    <w:p>
+      <w:pPr>
+        <w:pStyle w:val="Heading2"/>
+      </w:pPr>
+      <w:r>
+        <w:t>Functions:</w:t>
+      </w:r>
+    </w:p>
+    <w:p>
+      <w:r>
+        <w:t xml:space="preserve"> Functions are a line of string that does anything</w:t>
+      </w:r>
+    </w:p>
+    <w:p>
+      <w:pPr>
+        <w:pStyle w:val="ListParagraph"/>
+        <w:numPr>
+          <w:ilvl w:val="0"/>
+          <w:numId w:val="12"/>
+        </w:numPr>
+      </w:pPr>
+      <w:r>
+        <w:t>A line could be parsed and associated to a function object</w:t>
+      </w:r>
+    </w:p>
+    <w:p>
+      <w:pPr>
+        <w:pStyle w:val="ListParagraph"/>
+        <w:numPr>
+          <w:ilvl w:val="0"/>
+          <w:numId w:val="12"/>
+        </w:numPr>
+      </w:pPr>
+      <w:r>
+        <w:t>A function line could be recursive and could handle many functions</w:t>
+      </w:r>
+    </w:p>
+    <w:p>
+      <w:pPr>
+        <w:pStyle w:val="ListParagraph"/>
+        <w:numPr>
+          <w:ilvl w:val="0"/>
+          <w:numId w:val="12"/>
+        </w:numPr>
+      </w:pPr>
+      <w:r>
+        <w:t>A function can take in list of Input Data Types or Variables</w:t>
+      </w:r>
+      <w:r>
+        <w:t xml:space="preserve"> and then return a data type</w:t>
+      </w:r>
+    </w:p>
+    <w:p>
+      <w:pPr>
+        <w:pStyle w:val="ListParagraph"/>
+        <w:numPr>
+          <w:ilvl w:val="0"/>
+          <w:numId w:val="12"/>
+        </w:numPr>
+      </w:pPr>
+      <w:r>
+        <w:t>Each function can take in the Global Variable Manager in and then create its own Run Time Variables whose life time is restricted to only that function</w:t>
+      </w:r>
+    </w:p>
+    <w:p/>
+    <w:p>
+      <w:pPr>
+        <w:pStyle w:val="Heading3"/>
+      </w:pPr>
+      <w:r>
+        <w:t xml:space="preserve">Function </w:t>
+      </w:r>
       <w:proofErr w:type="spellStart"/>
       <w:r>
-        <w:t>indendation</w:t>
+        <w:t>Utils</w:t>
       </w:r>
       <w:proofErr w:type="spellEnd"/>
+      <w:r>
+        <w:t>:</w:t>
+      </w:r>
+    </w:p>
+    <w:p>
+      <w:pPr>
+        <w:pStyle w:val="ListParagraph"/>
+        <w:numPr>
+          <w:ilvl w:val="0"/>
+          <w:numId w:val="15"/>
+        </w:numPr>
+      </w:pPr>
+      <w:proofErr w:type="spellStart"/>
+      <w:r>
+        <w:t>Utils</w:t>
+      </w:r>
+      <w:proofErr w:type="spellEnd"/>
+      <w:r>
+        <w:t xml:space="preserve"> that helps load the function and supported functions</w:t>
+      </w:r>
+    </w:p>
+    <w:p>
+      <w:pPr>
+        <w:pStyle w:val="ListParagraph"/>
+        <w:numPr>
+          <w:ilvl w:val="0"/>
+          <w:numId w:val="15"/>
+        </w:numPr>
+      </w:pPr>
+      <w:r>
+        <w:t>Set the priority order to the functions</w:t>
+      </w:r>
+    </w:p>
+    <w:p>
+      <w:pPr>
+        <w:pStyle w:val="ListParagraph"/>
+        <w:numPr>
+          <w:ilvl w:val="0"/>
+          <w:numId w:val="15"/>
+        </w:numPr>
+      </w:pPr>
+      <w:r>
+        <w:t>Manage the functions in a specific order</w:t>
+      </w:r>
     </w:p>
     <w:p/>
     <w:p>
@@ -374,283 +637,54 @@
         <w:pStyle w:val="Heading3"/>
       </w:pPr>
       <w:r>
-        <w:t>Global Variable:</w:t>
-      </w:r>
-    </w:p>
-    <w:p>
-      <w:pPr>
-        <w:pStyle w:val="ListParagraph"/>
-        <w:numPr>
-          <w:ilvl w:val="0"/>
-          <w:numId w:val="13"/>
-        </w:numPr>
-      </w:pPr>
-      <w:r>
-        <w:t>All the Variables defined in the Variable definition is Global Variable</w:t>
+        <w:t>Smart Scan from String:</w:t>
+      </w:r>
+    </w:p>
+    <w:p>
+      <w:pPr>
+        <w:pStyle w:val="ListParagraph"/>
+        <w:numPr>
+          <w:ilvl w:val="0"/>
+          <w:numId w:val="16"/>
+        </w:numPr>
+      </w:pPr>
+      <w:r>
+        <w:t>Gets the LabVIEW Scan from string format identifier the variable count</w:t>
+      </w:r>
+    </w:p>
+    <w:p>
+      <w:pPr>
+        <w:pStyle w:val="ListParagraph"/>
+        <w:numPr>
+          <w:ilvl w:val="0"/>
+          <w:numId w:val="16"/>
+        </w:numPr>
+      </w:pPr>
+      <w:r>
+        <w:t>Functions can only ‘scan’ the variables and other syntax elements should be defined clearly</w:t>
+      </w:r>
+    </w:p>
+    <w:p>
+      <w:pPr>
+        <w:pStyle w:val="ListParagraph"/>
+        <w:numPr>
+          <w:ilvl w:val="0"/>
+          <w:numId w:val="16"/>
+        </w:numPr>
+      </w:pPr>
+      <w:r>
+        <w:t xml:space="preserve">One function can have several </w:t>
+      </w:r>
+      <w:r>
+        <w:t>syntax’s</w:t>
       </w:r>
     </w:p>
     <w:p/>
     <w:p>
       <w:pPr>
-        <w:pStyle w:val="Heading2"/>
-      </w:pPr>
-      <w:r>
-        <w:t>Variable Manager:</w:t>
-      </w:r>
-    </w:p>
-    <w:p>
-      <w:pPr>
-        <w:pStyle w:val="ListParagraph"/>
-        <w:numPr>
-          <w:ilvl w:val="0"/>
-          <w:numId w:val="11"/>
-        </w:numPr>
-      </w:pPr>
-      <w:r>
-        <w:t>Parses all the variables</w:t>
-      </w:r>
-      <w:r>
-        <w:t xml:space="preserve"> script</w:t>
-      </w:r>
-    </w:p>
-    <w:p>
-      <w:pPr>
-        <w:pStyle w:val="ListParagraph"/>
-        <w:numPr>
-          <w:ilvl w:val="0"/>
-          <w:numId w:val="7"/>
-        </w:numPr>
-      </w:pPr>
-      <w:r>
-        <w:t>Stores all the Variable information in it</w:t>
-      </w:r>
-      <w:r>
-        <w:t xml:space="preserve"> and it should be reference based</w:t>
-      </w:r>
-    </w:p>
-    <w:p>
-      <w:pPr>
-        <w:pStyle w:val="ListParagraph"/>
-        <w:numPr>
-          <w:ilvl w:val="0"/>
-          <w:numId w:val="7"/>
-        </w:numPr>
-      </w:pPr>
-      <w:r>
-        <w:t>List of all Key and Value Object</w:t>
-      </w:r>
-      <w:r>
-        <w:t xml:space="preserve"> Pairs</w:t>
-      </w:r>
-    </w:p>
-    <w:p>
-      <w:pPr>
-        <w:pStyle w:val="ListParagraph"/>
-        <w:numPr>
-          <w:ilvl w:val="0"/>
-          <w:numId w:val="7"/>
-        </w:numPr>
-      </w:pPr>
-      <w:r>
-        <w:t>Could use the Variable function to</w:t>
-      </w:r>
-      <w:r>
-        <w:t xml:space="preserve"> parse the details</w:t>
-      </w:r>
-    </w:p>
-    <w:p>
-      <w:pPr>
-        <w:pStyle w:val="ListParagraph"/>
-        <w:numPr>
-          <w:ilvl w:val="0"/>
-          <w:numId w:val="7"/>
-        </w:numPr>
-      </w:pPr>
-      <w:r>
-        <w:t xml:space="preserve">All the functions takes in the </w:t>
-      </w:r>
-      <w:r>
-        <w:t>variable manager</w:t>
-      </w:r>
-    </w:p>
-    <w:p/>
-    <w:p>
-      <w:pPr>
-        <w:pStyle w:val="Heading2"/>
-      </w:pPr>
-      <w:r>
-        <w:t>Functions:</w:t>
-      </w:r>
-    </w:p>
-    <w:p>
-      <w:r>
-        <w:t xml:space="preserve"> Functions are a line of string that does anything</w:t>
-      </w:r>
-    </w:p>
-    <w:p>
-      <w:pPr>
-        <w:pStyle w:val="ListParagraph"/>
-        <w:numPr>
-          <w:ilvl w:val="0"/>
-          <w:numId w:val="12"/>
-        </w:numPr>
-      </w:pPr>
-      <w:r>
-        <w:t>A line could be parsed and associated to a function object</w:t>
-      </w:r>
-    </w:p>
-    <w:p>
-      <w:pPr>
-        <w:pStyle w:val="ListParagraph"/>
-        <w:numPr>
-          <w:ilvl w:val="0"/>
-          <w:numId w:val="12"/>
-        </w:numPr>
-      </w:pPr>
-      <w:r>
-        <w:t>A function line could be recursive and could handle many functions</w:t>
-      </w:r>
-    </w:p>
-    <w:p>
-      <w:pPr>
-        <w:pStyle w:val="ListParagraph"/>
-        <w:numPr>
-          <w:ilvl w:val="0"/>
-          <w:numId w:val="12"/>
-        </w:numPr>
-      </w:pPr>
-      <w:r>
-        <w:t>A function can take in list of Input Data Types or Variables</w:t>
-      </w:r>
-      <w:r>
-        <w:t xml:space="preserve"> and then return a data type</w:t>
-      </w:r>
-    </w:p>
-    <w:p>
-      <w:pPr>
-        <w:pStyle w:val="ListParagraph"/>
-        <w:numPr>
-          <w:ilvl w:val="0"/>
-          <w:numId w:val="12"/>
-        </w:numPr>
-      </w:pPr>
-      <w:r>
-        <w:t>Each function can take in the Global Variable Manager in and then create its own Run Time Variables whose life time is restricted to only that function</w:t>
-      </w:r>
-    </w:p>
-    <w:p/>
-    <w:p>
-      <w:pPr>
         <w:pStyle w:val="Heading3"/>
       </w:pPr>
       <w:r>
-        <w:t xml:space="preserve">Function </w:t>
-      </w:r>
-      <w:proofErr w:type="spellStart"/>
-      <w:r>
-        <w:t>Utils</w:t>
-      </w:r>
-      <w:proofErr w:type="spellEnd"/>
-      <w:r>
-        <w:t>:</w:t>
-      </w:r>
-    </w:p>
-    <w:p>
-      <w:pPr>
-        <w:pStyle w:val="ListParagraph"/>
-        <w:numPr>
-          <w:ilvl w:val="0"/>
-          <w:numId w:val="15"/>
-        </w:numPr>
-      </w:pPr>
-      <w:proofErr w:type="spellStart"/>
-      <w:r>
-        <w:t>Utils</w:t>
-      </w:r>
-      <w:proofErr w:type="spellEnd"/>
-      <w:r>
-        <w:t xml:space="preserve"> that helps load the function and supported functions</w:t>
-      </w:r>
-    </w:p>
-    <w:p>
-      <w:pPr>
-        <w:pStyle w:val="ListParagraph"/>
-        <w:numPr>
-          <w:ilvl w:val="0"/>
-          <w:numId w:val="15"/>
-        </w:numPr>
-      </w:pPr>
-      <w:r>
-        <w:t>Set the priority order to the functions</w:t>
-      </w:r>
-    </w:p>
-    <w:p>
-      <w:pPr>
-        <w:pStyle w:val="ListParagraph"/>
-        <w:numPr>
-          <w:ilvl w:val="0"/>
-          <w:numId w:val="15"/>
-        </w:numPr>
-      </w:pPr>
-      <w:r>
-        <w:t>Manage the functions in a specific order</w:t>
-      </w:r>
-    </w:p>
-    <w:p/>
-    <w:p>
-      <w:pPr>
-        <w:pStyle w:val="Heading3"/>
-      </w:pPr>
-      <w:r>
-        <w:t>Smart Scan from String:</w:t>
-      </w:r>
-    </w:p>
-    <w:p>
-      <w:pPr>
-        <w:pStyle w:val="ListParagraph"/>
-        <w:numPr>
-          <w:ilvl w:val="0"/>
-          <w:numId w:val="16"/>
-        </w:numPr>
-      </w:pPr>
-      <w:r>
-        <w:t>Gets the LabVIEW Scan from string format identifier the variable count</w:t>
-      </w:r>
-    </w:p>
-    <w:p>
-      <w:pPr>
-        <w:pStyle w:val="ListParagraph"/>
-        <w:numPr>
-          <w:ilvl w:val="0"/>
-          <w:numId w:val="16"/>
-        </w:numPr>
-      </w:pPr>
-      <w:r>
-        <w:t>Functions can only ‘scan’ the variables and other syntax elements should be defined clearly</w:t>
-      </w:r>
-    </w:p>
-    <w:p>
-      <w:pPr>
-        <w:pStyle w:val="ListParagraph"/>
-        <w:numPr>
-          <w:ilvl w:val="0"/>
-          <w:numId w:val="16"/>
-        </w:numPr>
-      </w:pPr>
-      <w:r>
-        <w:t xml:space="preserve">One function can have several </w:t>
-      </w:r>
-      <w:r>
-        <w:t>syntax’s</w:t>
-      </w:r>
-    </w:p>
-    <w:p/>
-    <w:p>
-      <w:pPr>
-        <w:pStyle w:val="Heading3"/>
-      </w:pPr>
-      <w:r>
-        <w:lastRenderedPageBreak/>
         <w:t>Developer experience in creating a function:</w:t>
       </w:r>
     </w:p>
@@ -796,8 +830,6 @@
       <w:r>
         <w:t>i</w:t>
       </w:r>
-      <w:bookmarkStart w:id="0" w:name="_GoBack"/>
-      <w:bookmarkEnd w:id="0"/>
       <w:proofErr w:type="spellEnd"/>
       <w:r>
         <w:t>$</w:t>
@@ -1823,7 +1855,7 @@
         <w:rFonts w:ascii="Symbol" w:hAnsi="Symbol" w:hint="default"/>
       </w:rPr>
     </w:lvl>
-    <w:lvl w:ilvl="1" w:tplc="40090003" w:tentative="1">
+    <w:lvl w:ilvl="1" w:tplc="40090003">
       <w:start w:val="1"/>
       <w:numFmt w:val="bullet"/>
       <w:lvlText w:val="o"/>
@@ -4000,7 +4032,7 @@
 </file>
 
 <file path=customXml/itemProps1.xml><?xml version="1.0" encoding="utf-8"?>
-<ds:datastoreItem xmlns:ds="http://schemas.openxmlformats.org/officeDocument/2006/customXml" ds:itemID="{498E230C-3A2F-47E6-9504-493003E581CE}">
+<ds:datastoreItem xmlns:ds="http://schemas.openxmlformats.org/officeDocument/2006/customXml" ds:itemID="{326CECC9-2589-48DE-A902-CC262D5B4F0F}">
   <ds:schemaRefs>
     <ds:schemaRef ds:uri="http://schemas.openxmlformats.org/officeDocument/2006/bibliography"/>
   </ds:schemaRefs>

</xml_diff>

<commit_message>
added output terminal message libraries
</commit_message>
<xml_diff>
--- a/documentations/Scripting Language Design Doc.docx
+++ b/documentations/Scripting Language Design Doc.docx
@@ -365,8 +365,6 @@
       <w:r>
         <w:t>indentation</w:t>
       </w:r>
-      <w:bookmarkStart w:id="0" w:name="_GoBack"/>
-      <w:bookmarkEnd w:id="0"/>
     </w:p>
     <w:p/>
     <w:p>
@@ -579,15 +577,7 @@
         <w:pStyle w:val="Heading3"/>
       </w:pPr>
       <w:r>
-        <w:t xml:space="preserve">Function </w:t>
-      </w:r>
-      <w:proofErr w:type="spellStart"/>
-      <w:r>
-        <w:t>Utils</w:t>
-      </w:r>
-      <w:proofErr w:type="spellEnd"/>
-      <w:r>
-        <w:t>:</w:t>
+        <w:t>Function Utils:</w:t>
       </w:r>
     </w:p>
     <w:p>
@@ -598,13 +588,8 @@
           <w:numId w:val="15"/>
         </w:numPr>
       </w:pPr>
-      <w:proofErr w:type="spellStart"/>
-      <w:r>
-        <w:t>Utils</w:t>
-      </w:r>
-      <w:proofErr w:type="spellEnd"/>
-      <w:r>
-        <w:t xml:space="preserve"> that helps load the function and supported functions</w:t>
+      <w:r>
+        <w:t>Utils that helps load the function and supported functions</w:t>
       </w:r>
     </w:p>
     <w:p>
@@ -700,13 +685,8 @@
         <w:t>Unique Identifier</w:t>
       </w:r>
       <w:r>
-        <w:t xml:space="preserve"> for functions like for, while that can help in </w:t>
-      </w:r>
-      <w:proofErr w:type="spellStart"/>
-      <w:r>
-        <w:t>intellisense</w:t>
-      </w:r>
-      <w:proofErr w:type="spellEnd"/>
+        <w:t xml:space="preserve"> for functions like for, while that can help in intellisense</w:t>
+      </w:r>
     </w:p>
     <w:p>
       <w:pPr>
@@ -756,15 +736,7 @@
         </w:numPr>
       </w:pPr>
       <w:r>
-        <w:t>For Example, if your function is for(</w:t>
-      </w:r>
-      <w:proofErr w:type="spellStart"/>
-      <w:r>
-        <w:t>i</w:t>
-      </w:r>
-      <w:proofErr w:type="spellEnd"/>
-      <w:r>
-        <w:t xml:space="preserve"> = 10;i&lt;=0;i++)</w:t>
+        <w:t>For Example, if your function is for(i = 10;i&lt;=0;i++)</w:t>
       </w:r>
     </w:p>
     <w:p>
@@ -788,49 +760,23 @@
         </w:numPr>
       </w:pPr>
       <w:r>
-        <w:t>So the syntax should be ‘ for($</w:t>
-      </w:r>
-      <w:proofErr w:type="spellStart"/>
-      <w:r>
-        <w:t>Vairablei</w:t>
-      </w:r>
-      <w:proofErr w:type="spellEnd"/>
-      <w:r>
-        <w:t>$ = $</w:t>
-      </w:r>
-      <w:proofErr w:type="spellStart"/>
-      <w:r>
-        <w:t>I</w:t>
+        <w:t>So the syntax should be ‘ for($Vairablei$ = $I</w:t>
       </w:r>
       <w:r>
         <w:t>nit</w:t>
       </w:r>
-      <w:proofErr w:type="spellEnd"/>
-      <w:r>
-        <w:t>$;$</w:t>
-      </w:r>
-      <w:proofErr w:type="spellStart"/>
-      <w:r>
-        <w:t>Vairablei</w:t>
-      </w:r>
-      <w:proofErr w:type="spellEnd"/>
-      <w:r>
-        <w:t>$&lt;=$</w:t>
+      <w:r>
+        <w:t>$;$Vairablei$&lt;=$</w:t>
       </w:r>
       <w:r>
         <w:t>Last</w:t>
       </w:r>
       <w:r>
-        <w:t>$;$</w:t>
-      </w:r>
-      <w:proofErr w:type="spellStart"/>
-      <w:r>
-        <w:t>Variable</w:t>
+        <w:t>$;$Variable</w:t>
       </w:r>
       <w:r>
         <w:t>i</w:t>
       </w:r>
-      <w:proofErr w:type="spellEnd"/>
       <w:r>
         <w:t>$</w:t>
       </w:r>
@@ -1080,6 +1026,29 @@
         <w:pStyle w:val="Heading2"/>
       </w:pPr>
       <w:r>
+        <w:t>Output Terminal:</w:t>
+      </w:r>
+    </w:p>
+    <w:p>
+      <w:pPr>
+        <w:pStyle w:val="ListParagraph"/>
+        <w:numPr>
+          <w:ilvl w:val="0"/>
+          <w:numId w:val="19"/>
+        </w:numPr>
+      </w:pPr>
+      <w:r>
+        <w:t>Output terminal will get the results from the script manager and log the results</w:t>
+      </w:r>
+      <w:bookmarkStart w:id="0" w:name="_GoBack"/>
+      <w:bookmarkEnd w:id="0"/>
+    </w:p>
+    <w:p/>
+    <w:p>
+      <w:pPr>
+        <w:pStyle w:val="Heading2"/>
+      </w:pPr>
+      <w:r>
         <w:t>UI Containers:</w:t>
       </w:r>
     </w:p>
@@ -1093,14 +1062,12 @@
       <w:pPr>
         <w:pStyle w:val="Heading3"/>
       </w:pPr>
-      <w:proofErr w:type="spellStart"/>
       <w:r>
         <w:t>VariablesPane</w:t>
       </w:r>
       <w:r>
         <w:t>_IndexedString</w:t>
       </w:r>
-      <w:proofErr w:type="spellEnd"/>
       <w:r>
         <w:t>:</w:t>
       </w:r>
@@ -1110,11 +1077,10 @@
       <w:pPr>
         <w:pStyle w:val="Heading3"/>
       </w:pPr>
-      <w:proofErr w:type="spellStart"/>
-      <w:r>
+      <w:r>
+        <w:lastRenderedPageBreak/>
         <w:t>ScriptingContainer_IndexedString</w:t>
       </w:r>
-      <w:proofErr w:type="spellEnd"/>
       <w:r>
         <w:t>:</w:t>
       </w:r>
@@ -1127,7 +1093,6 @@
       <w:pPr>
         <w:pStyle w:val="Heading3"/>
       </w:pPr>
-      <w:proofErr w:type="spellStart"/>
       <w:r>
         <w:t>CompilationResults</w:t>
       </w:r>
@@ -1135,11 +1100,7 @@
         <w:t>_</w:t>
       </w:r>
       <w:r>
-        <w:t>Listbox</w:t>
-      </w:r>
-      <w:proofErr w:type="spellEnd"/>
-      <w:r>
-        <w:t>:</w:t>
+        <w:t>Listbox:</w:t>
       </w:r>
     </w:p>
     <w:p/>
@@ -2405,6 +2366,119 @@
     </w:lvl>
   </w:abstractNum>
   <w:abstractNum w:abstractNumId="11" w15:restartNumberingAfterBreak="0">
+    <w:nsid w:val="4B007750"/>
+    <w:multiLevelType w:val="hybridMultilevel"/>
+    <w:tmpl w:val="183AB1C4"/>
+    <w:lvl w:ilvl="0" w:tplc="40090001">
+      <w:start w:val="1"/>
+      <w:numFmt w:val="bullet"/>
+      <w:lvlText w:val=""/>
+      <w:lvlJc w:val="left"/>
+      <w:pPr>
+        <w:ind w:left="720" w:hanging="360"/>
+      </w:pPr>
+      <w:rPr>
+        <w:rFonts w:ascii="Symbol" w:hAnsi="Symbol" w:hint="default"/>
+      </w:rPr>
+    </w:lvl>
+    <w:lvl w:ilvl="1" w:tplc="40090003" w:tentative="1">
+      <w:start w:val="1"/>
+      <w:numFmt w:val="bullet"/>
+      <w:lvlText w:val="o"/>
+      <w:lvlJc w:val="left"/>
+      <w:pPr>
+        <w:ind w:left="1440" w:hanging="360"/>
+      </w:pPr>
+      <w:rPr>
+        <w:rFonts w:ascii="Courier New" w:hAnsi="Courier New" w:cs="Courier New" w:hint="default"/>
+      </w:rPr>
+    </w:lvl>
+    <w:lvl w:ilvl="2" w:tplc="40090005" w:tentative="1">
+      <w:start w:val="1"/>
+      <w:numFmt w:val="bullet"/>
+      <w:lvlText w:val=""/>
+      <w:lvlJc w:val="left"/>
+      <w:pPr>
+        <w:ind w:left="2160" w:hanging="360"/>
+      </w:pPr>
+      <w:rPr>
+        <w:rFonts w:ascii="Wingdings" w:hAnsi="Wingdings" w:hint="default"/>
+      </w:rPr>
+    </w:lvl>
+    <w:lvl w:ilvl="3" w:tplc="40090001" w:tentative="1">
+      <w:start w:val="1"/>
+      <w:numFmt w:val="bullet"/>
+      <w:lvlText w:val=""/>
+      <w:lvlJc w:val="left"/>
+      <w:pPr>
+        <w:ind w:left="2880" w:hanging="360"/>
+      </w:pPr>
+      <w:rPr>
+        <w:rFonts w:ascii="Symbol" w:hAnsi="Symbol" w:hint="default"/>
+      </w:rPr>
+    </w:lvl>
+    <w:lvl w:ilvl="4" w:tplc="40090003" w:tentative="1">
+      <w:start w:val="1"/>
+      <w:numFmt w:val="bullet"/>
+      <w:lvlText w:val="o"/>
+      <w:lvlJc w:val="left"/>
+      <w:pPr>
+        <w:ind w:left="3600" w:hanging="360"/>
+      </w:pPr>
+      <w:rPr>
+        <w:rFonts w:ascii="Courier New" w:hAnsi="Courier New" w:cs="Courier New" w:hint="default"/>
+      </w:rPr>
+    </w:lvl>
+    <w:lvl w:ilvl="5" w:tplc="40090005" w:tentative="1">
+      <w:start w:val="1"/>
+      <w:numFmt w:val="bullet"/>
+      <w:lvlText w:val=""/>
+      <w:lvlJc w:val="left"/>
+      <w:pPr>
+        <w:ind w:left="4320" w:hanging="360"/>
+      </w:pPr>
+      <w:rPr>
+        <w:rFonts w:ascii="Wingdings" w:hAnsi="Wingdings" w:hint="default"/>
+      </w:rPr>
+    </w:lvl>
+    <w:lvl w:ilvl="6" w:tplc="40090001" w:tentative="1">
+      <w:start w:val="1"/>
+      <w:numFmt w:val="bullet"/>
+      <w:lvlText w:val=""/>
+      <w:lvlJc w:val="left"/>
+      <w:pPr>
+        <w:ind w:left="5040" w:hanging="360"/>
+      </w:pPr>
+      <w:rPr>
+        <w:rFonts w:ascii="Symbol" w:hAnsi="Symbol" w:hint="default"/>
+      </w:rPr>
+    </w:lvl>
+    <w:lvl w:ilvl="7" w:tplc="40090003" w:tentative="1">
+      <w:start w:val="1"/>
+      <w:numFmt w:val="bullet"/>
+      <w:lvlText w:val="o"/>
+      <w:lvlJc w:val="left"/>
+      <w:pPr>
+        <w:ind w:left="5760" w:hanging="360"/>
+      </w:pPr>
+      <w:rPr>
+        <w:rFonts w:ascii="Courier New" w:hAnsi="Courier New" w:cs="Courier New" w:hint="default"/>
+      </w:rPr>
+    </w:lvl>
+    <w:lvl w:ilvl="8" w:tplc="40090005" w:tentative="1">
+      <w:start w:val="1"/>
+      <w:numFmt w:val="bullet"/>
+      <w:lvlText w:val=""/>
+      <w:lvlJc w:val="left"/>
+      <w:pPr>
+        <w:ind w:left="6480" w:hanging="360"/>
+      </w:pPr>
+      <w:rPr>
+        <w:rFonts w:ascii="Wingdings" w:hAnsi="Wingdings" w:hint="default"/>
+      </w:rPr>
+    </w:lvl>
+  </w:abstractNum>
+  <w:abstractNum w:abstractNumId="12" w15:restartNumberingAfterBreak="0">
     <w:nsid w:val="4B3E440E"/>
     <w:multiLevelType w:val="hybridMultilevel"/>
     <w:tmpl w:val="2DBE5212"/>
@@ -2517,7 +2591,7 @@
       </w:rPr>
     </w:lvl>
   </w:abstractNum>
-  <w:abstractNum w:abstractNumId="12" w15:restartNumberingAfterBreak="0">
+  <w:abstractNum w:abstractNumId="13" w15:restartNumberingAfterBreak="0">
     <w:nsid w:val="4FAD5A71"/>
     <w:multiLevelType w:val="hybridMultilevel"/>
     <w:tmpl w:val="F62C9E88"/>
@@ -2630,7 +2704,7 @@
       </w:rPr>
     </w:lvl>
   </w:abstractNum>
-  <w:abstractNum w:abstractNumId="13" w15:restartNumberingAfterBreak="0">
+  <w:abstractNum w:abstractNumId="14" w15:restartNumberingAfterBreak="0">
     <w:nsid w:val="5B1748C6"/>
     <w:multiLevelType w:val="hybridMultilevel"/>
     <w:tmpl w:val="2536E764"/>
@@ -2743,7 +2817,7 @@
       </w:rPr>
     </w:lvl>
   </w:abstractNum>
-  <w:abstractNum w:abstractNumId="14" w15:restartNumberingAfterBreak="0">
+  <w:abstractNum w:abstractNumId="15" w15:restartNumberingAfterBreak="0">
     <w:nsid w:val="655D5C3E"/>
     <w:multiLevelType w:val="hybridMultilevel"/>
     <w:tmpl w:val="F9888DF4"/>
@@ -2856,7 +2930,7 @@
       </w:rPr>
     </w:lvl>
   </w:abstractNum>
-  <w:abstractNum w:abstractNumId="15" w15:restartNumberingAfterBreak="0">
+  <w:abstractNum w:abstractNumId="16" w15:restartNumberingAfterBreak="0">
     <w:nsid w:val="6BBE222F"/>
     <w:multiLevelType w:val="hybridMultilevel"/>
     <w:tmpl w:val="2C56617C"/>
@@ -2969,7 +3043,7 @@
       </w:rPr>
     </w:lvl>
   </w:abstractNum>
-  <w:abstractNum w:abstractNumId="16" w15:restartNumberingAfterBreak="0">
+  <w:abstractNum w:abstractNumId="17" w15:restartNumberingAfterBreak="0">
     <w:nsid w:val="79A505C3"/>
     <w:multiLevelType w:val="hybridMultilevel"/>
     <w:tmpl w:val="947CC704"/>
@@ -3082,7 +3156,7 @@
       </w:rPr>
     </w:lvl>
   </w:abstractNum>
-  <w:abstractNum w:abstractNumId="17" w15:restartNumberingAfterBreak="0">
+  <w:abstractNum w:abstractNumId="18" w15:restartNumberingAfterBreak="0">
     <w:nsid w:val="7E2F14DA"/>
     <w:multiLevelType w:val="hybridMultilevel"/>
     <w:tmpl w:val="59DEFBE2"/>
@@ -3199,13 +3273,13 @@
     <w:abstractNumId w:val="1"/>
   </w:num>
   <w:num w:numId="2">
-    <w:abstractNumId w:val="13"/>
+    <w:abstractNumId w:val="14"/>
   </w:num>
   <w:num w:numId="3">
     <w:abstractNumId w:val="0"/>
   </w:num>
   <w:num w:numId="4">
-    <w:abstractNumId w:val="11"/>
+    <w:abstractNumId w:val="12"/>
   </w:num>
   <w:num w:numId="5">
     <w:abstractNumId w:val="3"/>
@@ -3217,13 +3291,13 @@
     <w:abstractNumId w:val="9"/>
   </w:num>
   <w:num w:numId="8">
-    <w:abstractNumId w:val="15"/>
+    <w:abstractNumId w:val="16"/>
   </w:num>
   <w:num w:numId="9">
     <w:abstractNumId w:val="5"/>
   </w:num>
   <w:num w:numId="10">
-    <w:abstractNumId w:val="16"/>
+    <w:abstractNumId w:val="17"/>
   </w:num>
   <w:num w:numId="11">
     <w:abstractNumId w:val="6"/>
@@ -3235,7 +3309,7 @@
     <w:abstractNumId w:val="7"/>
   </w:num>
   <w:num w:numId="14">
-    <w:abstractNumId w:val="12"/>
+    <w:abstractNumId w:val="13"/>
   </w:num>
   <w:num w:numId="15">
     <w:abstractNumId w:val="8"/>
@@ -3244,10 +3318,13 @@
     <w:abstractNumId w:val="10"/>
   </w:num>
   <w:num w:numId="17">
-    <w:abstractNumId w:val="17"/>
+    <w:abstractNumId w:val="18"/>
   </w:num>
   <w:num w:numId="18">
-    <w:abstractNumId w:val="14"/>
+    <w:abstractNumId w:val="15"/>
+  </w:num>
+  <w:num w:numId="19">
+    <w:abstractNumId w:val="11"/>
   </w:num>
 </w:numbering>
 </file>
@@ -4032,7 +4109,7 @@
 </file>
 
 <file path=customXml/itemProps1.xml><?xml version="1.0" encoding="utf-8"?>
-<ds:datastoreItem xmlns:ds="http://schemas.openxmlformats.org/officeDocument/2006/customXml" ds:itemID="{326CECC9-2589-48DE-A902-CC262D5B4F0F}">
+<ds:datastoreItem xmlns:ds="http://schemas.openxmlformats.org/officeDocument/2006/customXml" ds:itemID="{ED7C0463-88E6-4D30-855B-5AF7DE98D21E}">
   <ds:schemaRefs>
     <ds:schemaRef ds:uri="http://schemas.openxmlformats.org/officeDocument/2006/bibliography"/>
   </ds:schemaRefs>

</xml_diff>